<commit_message>
Added PDF version of report and updated Word file with GitHub link
</commit_message>
<xml_diff>
--- a/report/DAReport.docx
+++ b/report/DAReport.docx
@@ -199,7 +199,7 @@
           </mc:Choice>
           <mc:Fallback>
             <w:pict>
-              <v:line w14:anchorId="6EE04E16" id="Straight Connector 1" o:spid="_x0000_s1026" style="position:absolute;flip:y;z-index:251651072;visibility:visible;mso-wrap-style:square;mso-width-percent:0;mso-height-percent:0;mso-wrap-distance-left:9pt;mso-wrap-distance-top:0;mso-wrap-distance-right:9pt;mso-wrap-distance-bottom:0;mso-position-horizontal:absolute;mso-position-horizontal-relative:margin;mso-position-vertical:absolute;mso-position-vertical-relative:text;mso-width-percent:0;mso-height-percent:0;mso-width-relative:margin;mso-height-relative:margin" from="19.5pt,9.5pt" to="426.5pt,10.5pt" o:gfxdata="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" strokecolor="#0f9ed5 [3207]" strokeweight="1.5pt">
+              <v:line w14:anchorId="1A5A92F1" id="Straight Connector 1" o:spid="_x0000_s1026" style="position:absolute;flip:y;z-index:251651072;visibility:visible;mso-wrap-style:square;mso-width-percent:0;mso-height-percent:0;mso-wrap-distance-left:9pt;mso-wrap-distance-top:0;mso-wrap-distance-right:9pt;mso-wrap-distance-bottom:0;mso-position-horizontal:absolute;mso-position-horizontal-relative:margin;mso-position-vertical:absolute;mso-position-vertical-relative:text;mso-width-percent:0;mso-height-percent:0;mso-width-relative:margin;mso-height-relative:margin" from="19.5pt,9.5pt" to="426.5pt,10.5pt" o:gfxdata="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" strokecolor="#0f9ed5 [3207]" strokeweight="1.5pt">
                 <v:stroke joinstyle="miter"/>
                 <w10:wrap anchorx="margin"/>
               </v:line>
@@ -6801,19 +6801,42 @@
           <w:sz w:val="24"/>
           <w:szCs w:val="24"/>
         </w:rPr>
-        <w:t>Link to the GitHub Repository containing the .ipynb files:</w:t>
-      </w:r>
-      <w:r>
-        <w:rPr>
-          <w:rFonts w:ascii="Times New Roman" w:hAnsi="Times New Roman" w:cs="Times New Roman"/>
-          <w:sz w:val="24"/>
-          <w:szCs w:val="24"/>
-        </w:rPr>
+        <w:t>Link to the GitHub Repository</w:t>
+      </w:r>
+      <w:r>
+        <w:rPr>
+          <w:rFonts w:ascii="Times New Roman" w:hAnsi="Times New Roman" w:cs="Times New Roman"/>
+          <w:sz w:val="24"/>
+          <w:szCs w:val="24"/>
+        </w:rPr>
+        <w:t xml:space="preserve">: </w:t>
+      </w:r>
+      <w:r>
         <w:t xml:space="preserve"> </w:t>
       </w:r>
       <w:r>
         <w:rPr>
           <w:rFonts w:ascii="Times New Roman" w:hAnsi="Times New Roman" w:cs="Times New Roman"/>
+          <w:color w:val="0F4761" w:themeColor="accent1" w:themeShade="BF"/>
+          <w:sz w:val="24"/>
+          <w:szCs w:val="24"/>
+          <w:u w:val="single"/>
+        </w:rPr>
+        <w:t>https://github.com/aarav2pf/DA-assignment</w:t>
+      </w:r>
+      <w:r>
+        <w:rPr>
+          <w:rFonts w:ascii="Times New Roman" w:hAnsi="Times New Roman" w:cs="Times New Roman"/>
+          <w:color w:val="0F4761" w:themeColor="accent1" w:themeShade="BF"/>
+          <w:sz w:val="24"/>
+          <w:szCs w:val="24"/>
+        </w:rPr>
+        <w:t xml:space="preserve"> </w:t>
+      </w:r>
+      <w:r>
+        <w:rPr>
+          <w:rFonts w:ascii="Times New Roman" w:hAnsi="Times New Roman" w:cs="Times New Roman"/>
+          <w:color w:val="0F4761" w:themeColor="accent1" w:themeShade="BF"/>
           <w:sz w:val="24"/>
           <w:szCs w:val="24"/>
         </w:rPr>

</xml_diff>